<commit_message>
sprint 2 back ändringar
</commit_message>
<xml_diff>
--- a/Sprint 2 (140106-140113)/Sprint 2 Backlog.docx
+++ b/Sprint 2 (140106-140113)/Sprint 2 Backlog.docx
@@ -584,15 +584,6 @@
                 <w:sz w:val="24"/>
                 <w:szCs w:val="24"/>
               </w:rPr>
-              <w:t>1</w:t>
-            </w:r>
-            <w:r>
-              <w:rPr>
-                <w:rFonts w:ascii="Times New Roman" w:hAnsi="Times New Roman" w:cs="Times New Roman"/>
-                <w:b/>
-                <w:sz w:val="24"/>
-                <w:szCs w:val="24"/>
-              </w:rPr>
               <w:t>0</w:t>
             </w:r>
           </w:p>
@@ -981,6 +972,8 @@
               </w:rPr>
               <w:t>3</w:t>
             </w:r>
+            <w:bookmarkStart w:id="0" w:name="_GoBack"/>
+            <w:bookmarkEnd w:id="0"/>
           </w:p>
         </w:tc>
         <w:tc>
@@ -1964,7 +1957,7 @@
                 <w:sz w:val="24"/>
                 <w:szCs w:val="24"/>
               </w:rPr>
-              <w:t>22</w:t>
+              <w:t>15</w:t>
             </w:r>
           </w:p>
         </w:tc>
@@ -2292,7 +2285,7 @@
           <w:sz w:val="24"/>
           <w:szCs w:val="24"/>
         </w:rPr>
-        <w:object w:dxaOrig="9681" w:dyaOrig="5755">
+        <w:object w:dxaOrig="10445" w:dyaOrig="6204">
           <v:shapetype id="_x0000_t75" coordsize="21600,21600" o:spt="75" o:preferrelative="t" path="m@4@5l@4@11@9@11@9@5xe" filled="f" stroked="f">
             <v:stroke joinstyle="miter"/>
             <v:formulas>
@@ -2312,10 +2305,10 @@
             <v:path o:extrusionok="f" gradientshapeok="t" o:connecttype="rect"/>
             <o:lock v:ext="edit" aspectratio="t"/>
           </v:shapetype>
-          <v:shape id="_x0000_i1025" type="#_x0000_t75" style="width:484.3pt;height:4in" o:ole="">
+          <v:shape id="_x0000_i1025" type="#_x0000_t75" style="width:522.35pt;height:310.4pt" o:ole="">
             <v:imagedata r:id="rId7" o:title=""/>
           </v:shape>
-          <o:OLEObject Type="Embed" ProgID="MSGraph.Chart.8" ShapeID="_x0000_i1025" DrawAspect="Content" ObjectID="_1450634749" r:id="rId8">
+          <o:OLEObject Type="Embed" ProgID="MSGraph.Chart.8" ShapeID="_x0000_i1025" DrawAspect="Content" ObjectID="_1450639573" r:id="rId8">
             <o:FieldCodes>\s</o:FieldCodes>
           </o:OLEObject>
         </w:object>
@@ -2329,8 +2322,6 @@
           <w:szCs w:val="24"/>
         </w:rPr>
       </w:pPr>
-      <w:bookmarkStart w:id="0" w:name="_GoBack"/>
-      <w:bookmarkEnd w:id="0"/>
     </w:p>
     <w:sectPr>
       <w:pgSz w:w="11906" w:h="16838"/>
@@ -3267,7 +3258,7 @@
 </file>
 
 <file path=customXml/itemProps1.xml><?xml version="1.0" encoding="utf-8"?>
-<ds:datastoreItem xmlns:ds="http://schemas.openxmlformats.org/officeDocument/2006/customXml" ds:itemID="{C1C4EE99-5461-4259-9206-73124290C717}">
+<ds:datastoreItem xmlns:ds="http://schemas.openxmlformats.org/officeDocument/2006/customXml" ds:itemID="{CBBC6290-C4B3-4525-9B5C-2F3868526F50}">
   <ds:schemaRefs>
     <ds:schemaRef ds:uri="http://schemas.openxmlformats.org/officeDocument/2006/bibliography"/>
   </ds:schemaRefs>

</xml_diff>

<commit_message>
sprint 2 dag 3 uppdate
</commit_message>
<xml_diff>
--- a/Sprint 2 (140106-140113)/Sprint 2 Backlog.docx
+++ b/Sprint 2 (140106-140113)/Sprint 2 Backlog.docx
@@ -21,17 +21,7 @@
           <w:sz w:val="44"/>
           <w:szCs w:val="44"/>
         </w:rPr>
-        <w:t xml:space="preserve">Sprint </w:t>
-      </w:r>
-      <w:r>
-        <w:rPr>
-          <w:rFonts w:ascii="Times New Roman" w:hAnsi="Times New Roman" w:cs="Times New Roman"/>
-          <w:b/>
-          <w:i/>
-          <w:sz w:val="44"/>
-          <w:szCs w:val="44"/>
-        </w:rPr>
-        <w:t>2</w:t>
+        <w:t>Sprint 2</w:t>
       </w:r>
     </w:p>
     <w:p>
@@ -53,47 +43,7 @@
           <w:sz w:val="44"/>
           <w:szCs w:val="44"/>
         </w:rPr>
-        <w:t>(</w:t>
-      </w:r>
-      <w:r>
-        <w:rPr>
-          <w:rFonts w:ascii="Times New Roman" w:hAnsi="Times New Roman" w:cs="Times New Roman"/>
-          <w:b/>
-          <w:i/>
-          <w:sz w:val="44"/>
-          <w:szCs w:val="44"/>
-        </w:rPr>
-        <w:t>6/1</w:t>
-      </w:r>
-      <w:r>
-        <w:rPr>
-          <w:rFonts w:ascii="Times New Roman" w:hAnsi="Times New Roman" w:cs="Times New Roman"/>
-          <w:b/>
-          <w:i/>
-          <w:sz w:val="44"/>
-          <w:szCs w:val="44"/>
-        </w:rPr>
-        <w:t xml:space="preserve">- </w:t>
-      </w:r>
-      <w:r>
-        <w:rPr>
-          <w:rFonts w:ascii="Times New Roman" w:hAnsi="Times New Roman" w:cs="Times New Roman"/>
-          <w:b/>
-          <w:i/>
-          <w:sz w:val="44"/>
-          <w:szCs w:val="44"/>
-        </w:rPr>
-        <w:t>13</w:t>
-      </w:r>
-      <w:r>
-        <w:rPr>
-          <w:rFonts w:ascii="Times New Roman" w:hAnsi="Times New Roman" w:cs="Times New Roman"/>
-          <w:b/>
-          <w:i/>
-          <w:sz w:val="44"/>
-          <w:szCs w:val="44"/>
-        </w:rPr>
-        <w:t>/1)</w:t>
+        <w:t>(6/1- 13/1)</w:t>
       </w:r>
     </w:p>
     <w:p>
@@ -611,6 +561,15 @@
                 <w:szCs w:val="24"/>
               </w:rPr>
             </w:pPr>
+            <w:r>
+              <w:rPr>
+                <w:rFonts w:ascii="Times New Roman" w:hAnsi="Times New Roman" w:cs="Times New Roman"/>
+                <w:b/>
+                <w:sz w:val="24"/>
+                <w:szCs w:val="24"/>
+              </w:rPr>
+              <w:t>0</w:t>
+            </w:r>
           </w:p>
         </w:tc>
         <w:tc>
@@ -636,6 +595,15 @@
                 <w:szCs w:val="24"/>
               </w:rPr>
             </w:pPr>
+            <w:r>
+              <w:rPr>
+                <w:rFonts w:ascii="Times New Roman" w:hAnsi="Times New Roman" w:cs="Times New Roman"/>
+                <w:b/>
+                <w:sz w:val="24"/>
+                <w:szCs w:val="24"/>
+              </w:rPr>
+              <w:t>0</w:t>
+            </w:r>
           </w:p>
         </w:tc>
         <w:tc>
@@ -661,6 +629,15 @@
                 <w:szCs w:val="24"/>
               </w:rPr>
             </w:pPr>
+            <w:r>
+              <w:rPr>
+                <w:rFonts w:ascii="Times New Roman" w:hAnsi="Times New Roman" w:cs="Times New Roman"/>
+                <w:b/>
+                <w:sz w:val="24"/>
+                <w:szCs w:val="24"/>
+              </w:rPr>
+              <w:t>0</w:t>
+            </w:r>
           </w:p>
         </w:tc>
         <w:tc>
@@ -686,6 +663,15 @@
                 <w:szCs w:val="24"/>
               </w:rPr>
             </w:pPr>
+            <w:r>
+              <w:rPr>
+                <w:rFonts w:ascii="Times New Roman" w:hAnsi="Times New Roman" w:cs="Times New Roman"/>
+                <w:b/>
+                <w:sz w:val="24"/>
+                <w:szCs w:val="24"/>
+              </w:rPr>
+              <w:t>0</w:t>
+            </w:r>
           </w:p>
         </w:tc>
         <w:tc>
@@ -711,6 +697,15 @@
                 <w:szCs w:val="24"/>
               </w:rPr>
             </w:pPr>
+            <w:r>
+              <w:rPr>
+                <w:rFonts w:ascii="Times New Roman" w:hAnsi="Times New Roman" w:cs="Times New Roman"/>
+                <w:b/>
+                <w:sz w:val="24"/>
+                <w:szCs w:val="24"/>
+              </w:rPr>
+              <w:t>0</w:t>
+            </w:r>
           </w:p>
         </w:tc>
       </w:tr>
@@ -837,6 +832,25 @@
               </w:rPr>
             </w:pPr>
           </w:p>
+          <w:p>
+            <w:pPr>
+              <w:rPr>
+                <w:rFonts w:ascii="Times New Roman" w:hAnsi="Times New Roman" w:cs="Times New Roman"/>
+                <w:b/>
+                <w:sz w:val="24"/>
+                <w:szCs w:val="24"/>
+              </w:rPr>
+            </w:pPr>
+            <w:r>
+              <w:rPr>
+                <w:rFonts w:ascii="Times New Roman" w:hAnsi="Times New Roman" w:cs="Times New Roman"/>
+                <w:b/>
+                <w:sz w:val="24"/>
+                <w:szCs w:val="24"/>
+              </w:rPr>
+              <w:t>0</w:t>
+            </w:r>
+          </w:p>
         </w:tc>
         <w:tc>
           <w:tcPr>
@@ -852,6 +866,25 @@
               </w:rPr>
             </w:pPr>
           </w:p>
+          <w:p>
+            <w:pPr>
+              <w:rPr>
+                <w:rFonts w:ascii="Times New Roman" w:hAnsi="Times New Roman" w:cs="Times New Roman"/>
+                <w:b/>
+                <w:sz w:val="24"/>
+                <w:szCs w:val="24"/>
+              </w:rPr>
+            </w:pPr>
+            <w:r>
+              <w:rPr>
+                <w:rFonts w:ascii="Times New Roman" w:hAnsi="Times New Roman" w:cs="Times New Roman"/>
+                <w:b/>
+                <w:sz w:val="24"/>
+                <w:szCs w:val="24"/>
+              </w:rPr>
+              <w:t>0</w:t>
+            </w:r>
+          </w:p>
         </w:tc>
         <w:tc>
           <w:tcPr>
@@ -867,6 +900,25 @@
               </w:rPr>
             </w:pPr>
           </w:p>
+          <w:p>
+            <w:pPr>
+              <w:rPr>
+                <w:rFonts w:ascii="Times New Roman" w:hAnsi="Times New Roman" w:cs="Times New Roman"/>
+                <w:b/>
+                <w:sz w:val="24"/>
+                <w:szCs w:val="24"/>
+              </w:rPr>
+            </w:pPr>
+            <w:r>
+              <w:rPr>
+                <w:rFonts w:ascii="Times New Roman" w:hAnsi="Times New Roman" w:cs="Times New Roman"/>
+                <w:b/>
+                <w:sz w:val="24"/>
+                <w:szCs w:val="24"/>
+              </w:rPr>
+              <w:t>0</w:t>
+            </w:r>
+          </w:p>
         </w:tc>
         <w:tc>
           <w:tcPr>
@@ -882,6 +934,25 @@
               </w:rPr>
             </w:pPr>
           </w:p>
+          <w:p>
+            <w:pPr>
+              <w:rPr>
+                <w:rFonts w:ascii="Times New Roman" w:hAnsi="Times New Roman" w:cs="Times New Roman"/>
+                <w:b/>
+                <w:sz w:val="24"/>
+                <w:szCs w:val="24"/>
+              </w:rPr>
+            </w:pPr>
+            <w:r>
+              <w:rPr>
+                <w:rFonts w:ascii="Times New Roman" w:hAnsi="Times New Roman" w:cs="Times New Roman"/>
+                <w:b/>
+                <w:sz w:val="24"/>
+                <w:szCs w:val="24"/>
+              </w:rPr>
+              <w:t>0</w:t>
+            </w:r>
+          </w:p>
         </w:tc>
         <w:tc>
           <w:tcPr>
@@ -896,6 +967,25 @@
                 <w:szCs w:val="24"/>
               </w:rPr>
             </w:pPr>
+          </w:p>
+          <w:p>
+            <w:pPr>
+              <w:rPr>
+                <w:rFonts w:ascii="Times New Roman" w:hAnsi="Times New Roman" w:cs="Times New Roman"/>
+                <w:b/>
+                <w:sz w:val="24"/>
+                <w:szCs w:val="24"/>
+              </w:rPr>
+            </w:pPr>
+            <w:r>
+              <w:rPr>
+                <w:rFonts w:ascii="Times New Roman" w:hAnsi="Times New Roman" w:cs="Times New Roman"/>
+                <w:b/>
+                <w:sz w:val="24"/>
+                <w:szCs w:val="24"/>
+              </w:rPr>
+              <w:t>0</w:t>
+            </w:r>
           </w:p>
         </w:tc>
       </w:tr>
@@ -972,8 +1062,6 @@
               </w:rPr>
               <w:t>3</w:t>
             </w:r>
-            <w:bookmarkStart w:id="0" w:name="_GoBack"/>
-            <w:bookmarkEnd w:id="0"/>
           </w:p>
         </w:tc>
         <w:tc>
@@ -1024,6 +1112,25 @@
               </w:rPr>
             </w:pPr>
           </w:p>
+          <w:p>
+            <w:pPr>
+              <w:rPr>
+                <w:rFonts w:ascii="Times New Roman" w:hAnsi="Times New Roman" w:cs="Times New Roman"/>
+                <w:b/>
+                <w:sz w:val="24"/>
+                <w:szCs w:val="24"/>
+              </w:rPr>
+            </w:pPr>
+            <w:r>
+              <w:rPr>
+                <w:rFonts w:ascii="Times New Roman" w:hAnsi="Times New Roman" w:cs="Times New Roman"/>
+                <w:b/>
+                <w:sz w:val="24"/>
+                <w:szCs w:val="24"/>
+              </w:rPr>
+              <w:t>0</w:t>
+            </w:r>
+          </w:p>
         </w:tc>
         <w:tc>
           <w:tcPr>
@@ -1039,6 +1146,25 @@
               </w:rPr>
             </w:pPr>
           </w:p>
+          <w:p>
+            <w:pPr>
+              <w:rPr>
+                <w:rFonts w:ascii="Times New Roman" w:hAnsi="Times New Roman" w:cs="Times New Roman"/>
+                <w:b/>
+                <w:sz w:val="24"/>
+                <w:szCs w:val="24"/>
+              </w:rPr>
+            </w:pPr>
+            <w:r>
+              <w:rPr>
+                <w:rFonts w:ascii="Times New Roman" w:hAnsi="Times New Roman" w:cs="Times New Roman"/>
+                <w:b/>
+                <w:sz w:val="24"/>
+                <w:szCs w:val="24"/>
+              </w:rPr>
+              <w:t>0</w:t>
+            </w:r>
+          </w:p>
         </w:tc>
         <w:tc>
           <w:tcPr>
@@ -1054,6 +1180,25 @@
               </w:rPr>
             </w:pPr>
           </w:p>
+          <w:p>
+            <w:pPr>
+              <w:rPr>
+                <w:rFonts w:ascii="Times New Roman" w:hAnsi="Times New Roman" w:cs="Times New Roman"/>
+                <w:b/>
+                <w:sz w:val="24"/>
+                <w:szCs w:val="24"/>
+              </w:rPr>
+            </w:pPr>
+            <w:r>
+              <w:rPr>
+                <w:rFonts w:ascii="Times New Roman" w:hAnsi="Times New Roman" w:cs="Times New Roman"/>
+                <w:b/>
+                <w:sz w:val="24"/>
+                <w:szCs w:val="24"/>
+              </w:rPr>
+              <w:t>0</w:t>
+            </w:r>
+          </w:p>
         </w:tc>
         <w:tc>
           <w:tcPr>
@@ -1069,6 +1214,25 @@
               </w:rPr>
             </w:pPr>
           </w:p>
+          <w:p>
+            <w:pPr>
+              <w:rPr>
+                <w:rFonts w:ascii="Times New Roman" w:hAnsi="Times New Roman" w:cs="Times New Roman"/>
+                <w:b/>
+                <w:sz w:val="24"/>
+                <w:szCs w:val="24"/>
+              </w:rPr>
+            </w:pPr>
+            <w:r>
+              <w:rPr>
+                <w:rFonts w:ascii="Times New Roman" w:hAnsi="Times New Roman" w:cs="Times New Roman"/>
+                <w:b/>
+                <w:sz w:val="24"/>
+                <w:szCs w:val="24"/>
+              </w:rPr>
+              <w:t>0</w:t>
+            </w:r>
+          </w:p>
         </w:tc>
         <w:tc>
           <w:tcPr>
@@ -1083,6 +1247,25 @@
                 <w:szCs w:val="24"/>
               </w:rPr>
             </w:pPr>
+          </w:p>
+          <w:p>
+            <w:pPr>
+              <w:rPr>
+                <w:rFonts w:ascii="Times New Roman" w:hAnsi="Times New Roman" w:cs="Times New Roman"/>
+                <w:b/>
+                <w:sz w:val="24"/>
+                <w:szCs w:val="24"/>
+              </w:rPr>
+            </w:pPr>
+            <w:r>
+              <w:rPr>
+                <w:rFonts w:ascii="Times New Roman" w:hAnsi="Times New Roman" w:cs="Times New Roman"/>
+                <w:b/>
+                <w:sz w:val="24"/>
+                <w:szCs w:val="24"/>
+              </w:rPr>
+              <w:t>0</w:t>
+            </w:r>
           </w:p>
         </w:tc>
       </w:tr>
@@ -1209,6 +1392,25 @@
               </w:rPr>
             </w:pPr>
           </w:p>
+          <w:p>
+            <w:pPr>
+              <w:rPr>
+                <w:rFonts w:ascii="Times New Roman" w:hAnsi="Times New Roman" w:cs="Times New Roman"/>
+                <w:b/>
+                <w:sz w:val="24"/>
+                <w:szCs w:val="24"/>
+              </w:rPr>
+            </w:pPr>
+            <w:r>
+              <w:rPr>
+                <w:rFonts w:ascii="Times New Roman" w:hAnsi="Times New Roman" w:cs="Times New Roman"/>
+                <w:b/>
+                <w:sz w:val="24"/>
+                <w:szCs w:val="24"/>
+              </w:rPr>
+              <w:t>0</w:t>
+            </w:r>
+          </w:p>
         </w:tc>
         <w:tc>
           <w:tcPr>
@@ -1224,6 +1426,25 @@
               </w:rPr>
             </w:pPr>
           </w:p>
+          <w:p>
+            <w:pPr>
+              <w:rPr>
+                <w:rFonts w:ascii="Times New Roman" w:hAnsi="Times New Roman" w:cs="Times New Roman"/>
+                <w:b/>
+                <w:sz w:val="24"/>
+                <w:szCs w:val="24"/>
+              </w:rPr>
+            </w:pPr>
+            <w:r>
+              <w:rPr>
+                <w:rFonts w:ascii="Times New Roman" w:hAnsi="Times New Roman" w:cs="Times New Roman"/>
+                <w:b/>
+                <w:sz w:val="24"/>
+                <w:szCs w:val="24"/>
+              </w:rPr>
+              <w:t>0</w:t>
+            </w:r>
+          </w:p>
         </w:tc>
         <w:tc>
           <w:tcPr>
@@ -1239,6 +1460,25 @@
               </w:rPr>
             </w:pPr>
           </w:p>
+          <w:p>
+            <w:pPr>
+              <w:rPr>
+                <w:rFonts w:ascii="Times New Roman" w:hAnsi="Times New Roman" w:cs="Times New Roman"/>
+                <w:b/>
+                <w:sz w:val="24"/>
+                <w:szCs w:val="24"/>
+              </w:rPr>
+            </w:pPr>
+            <w:r>
+              <w:rPr>
+                <w:rFonts w:ascii="Times New Roman" w:hAnsi="Times New Roman" w:cs="Times New Roman"/>
+                <w:b/>
+                <w:sz w:val="24"/>
+                <w:szCs w:val="24"/>
+              </w:rPr>
+              <w:t>0</w:t>
+            </w:r>
+          </w:p>
         </w:tc>
         <w:tc>
           <w:tcPr>
@@ -1254,6 +1494,25 @@
               </w:rPr>
             </w:pPr>
           </w:p>
+          <w:p>
+            <w:pPr>
+              <w:rPr>
+                <w:rFonts w:ascii="Times New Roman" w:hAnsi="Times New Roman" w:cs="Times New Roman"/>
+                <w:b/>
+                <w:sz w:val="24"/>
+                <w:szCs w:val="24"/>
+              </w:rPr>
+            </w:pPr>
+            <w:r>
+              <w:rPr>
+                <w:rFonts w:ascii="Times New Roman" w:hAnsi="Times New Roman" w:cs="Times New Roman"/>
+                <w:b/>
+                <w:sz w:val="24"/>
+                <w:szCs w:val="24"/>
+              </w:rPr>
+              <w:t>0</w:t>
+            </w:r>
+          </w:p>
         </w:tc>
         <w:tc>
           <w:tcPr>
@@ -1268,6 +1527,25 @@
                 <w:szCs w:val="24"/>
               </w:rPr>
             </w:pPr>
+          </w:p>
+          <w:p>
+            <w:pPr>
+              <w:rPr>
+                <w:rFonts w:ascii="Times New Roman" w:hAnsi="Times New Roman" w:cs="Times New Roman"/>
+                <w:b/>
+                <w:sz w:val="24"/>
+                <w:szCs w:val="24"/>
+              </w:rPr>
+            </w:pPr>
+            <w:r>
+              <w:rPr>
+                <w:rFonts w:ascii="Times New Roman" w:hAnsi="Times New Roman" w:cs="Times New Roman"/>
+                <w:b/>
+                <w:sz w:val="24"/>
+                <w:szCs w:val="24"/>
+              </w:rPr>
+              <w:t>0</w:t>
+            </w:r>
           </w:p>
         </w:tc>
       </w:tr>
@@ -1394,6 +1672,25 @@
               </w:rPr>
             </w:pPr>
           </w:p>
+          <w:p>
+            <w:pPr>
+              <w:rPr>
+                <w:rFonts w:ascii="Times New Roman" w:hAnsi="Times New Roman" w:cs="Times New Roman"/>
+                <w:b/>
+                <w:sz w:val="24"/>
+                <w:szCs w:val="24"/>
+              </w:rPr>
+            </w:pPr>
+            <w:r>
+              <w:rPr>
+                <w:rFonts w:ascii="Times New Roman" w:hAnsi="Times New Roman" w:cs="Times New Roman"/>
+                <w:b/>
+                <w:sz w:val="24"/>
+                <w:szCs w:val="24"/>
+              </w:rPr>
+              <w:t>0</w:t>
+            </w:r>
+          </w:p>
         </w:tc>
         <w:tc>
           <w:tcPr>
@@ -1409,6 +1706,25 @@
               </w:rPr>
             </w:pPr>
           </w:p>
+          <w:p>
+            <w:pPr>
+              <w:rPr>
+                <w:rFonts w:ascii="Times New Roman" w:hAnsi="Times New Roman" w:cs="Times New Roman"/>
+                <w:b/>
+                <w:sz w:val="24"/>
+                <w:szCs w:val="24"/>
+              </w:rPr>
+            </w:pPr>
+            <w:r>
+              <w:rPr>
+                <w:rFonts w:ascii="Times New Roman" w:hAnsi="Times New Roman" w:cs="Times New Roman"/>
+                <w:b/>
+                <w:sz w:val="24"/>
+                <w:szCs w:val="24"/>
+              </w:rPr>
+              <w:t>0</w:t>
+            </w:r>
+          </w:p>
         </w:tc>
         <w:tc>
           <w:tcPr>
@@ -1424,6 +1740,25 @@
               </w:rPr>
             </w:pPr>
           </w:p>
+          <w:p>
+            <w:pPr>
+              <w:rPr>
+                <w:rFonts w:ascii="Times New Roman" w:hAnsi="Times New Roman" w:cs="Times New Roman"/>
+                <w:b/>
+                <w:sz w:val="24"/>
+                <w:szCs w:val="24"/>
+              </w:rPr>
+            </w:pPr>
+            <w:r>
+              <w:rPr>
+                <w:rFonts w:ascii="Times New Roman" w:hAnsi="Times New Roman" w:cs="Times New Roman"/>
+                <w:b/>
+                <w:sz w:val="24"/>
+                <w:szCs w:val="24"/>
+              </w:rPr>
+              <w:t>0</w:t>
+            </w:r>
+          </w:p>
         </w:tc>
         <w:tc>
           <w:tcPr>
@@ -1439,6 +1774,25 @@
               </w:rPr>
             </w:pPr>
           </w:p>
+          <w:p>
+            <w:pPr>
+              <w:rPr>
+                <w:rFonts w:ascii="Times New Roman" w:hAnsi="Times New Roman" w:cs="Times New Roman"/>
+                <w:b/>
+                <w:sz w:val="24"/>
+                <w:szCs w:val="24"/>
+              </w:rPr>
+            </w:pPr>
+            <w:r>
+              <w:rPr>
+                <w:rFonts w:ascii="Times New Roman" w:hAnsi="Times New Roman" w:cs="Times New Roman"/>
+                <w:b/>
+                <w:sz w:val="24"/>
+                <w:szCs w:val="24"/>
+              </w:rPr>
+              <w:t>0</w:t>
+            </w:r>
+          </w:p>
         </w:tc>
         <w:tc>
           <w:tcPr>
@@ -1453,6 +1807,25 @@
                 <w:szCs w:val="24"/>
               </w:rPr>
             </w:pPr>
+          </w:p>
+          <w:p>
+            <w:pPr>
+              <w:rPr>
+                <w:rFonts w:ascii="Times New Roman" w:hAnsi="Times New Roman" w:cs="Times New Roman"/>
+                <w:b/>
+                <w:sz w:val="24"/>
+                <w:szCs w:val="24"/>
+              </w:rPr>
+            </w:pPr>
+            <w:r>
+              <w:rPr>
+                <w:rFonts w:ascii="Times New Roman" w:hAnsi="Times New Roman" w:cs="Times New Roman"/>
+                <w:b/>
+                <w:sz w:val="24"/>
+                <w:szCs w:val="24"/>
+              </w:rPr>
+              <w:t>0</w:t>
+            </w:r>
           </w:p>
         </w:tc>
       </w:tr>
@@ -1579,6 +1952,25 @@
               </w:rPr>
             </w:pPr>
           </w:p>
+          <w:p>
+            <w:pPr>
+              <w:rPr>
+                <w:rFonts w:ascii="Times New Roman" w:hAnsi="Times New Roman" w:cs="Times New Roman"/>
+                <w:b/>
+                <w:sz w:val="24"/>
+                <w:szCs w:val="24"/>
+              </w:rPr>
+            </w:pPr>
+            <w:r>
+              <w:rPr>
+                <w:rFonts w:ascii="Times New Roman" w:hAnsi="Times New Roman" w:cs="Times New Roman"/>
+                <w:b/>
+                <w:sz w:val="24"/>
+                <w:szCs w:val="24"/>
+              </w:rPr>
+              <w:t>0</w:t>
+            </w:r>
+          </w:p>
         </w:tc>
         <w:tc>
           <w:tcPr>
@@ -1594,6 +1986,25 @@
               </w:rPr>
             </w:pPr>
           </w:p>
+          <w:p>
+            <w:pPr>
+              <w:rPr>
+                <w:rFonts w:ascii="Times New Roman" w:hAnsi="Times New Roman" w:cs="Times New Roman"/>
+                <w:b/>
+                <w:sz w:val="24"/>
+                <w:szCs w:val="24"/>
+              </w:rPr>
+            </w:pPr>
+            <w:r>
+              <w:rPr>
+                <w:rFonts w:ascii="Times New Roman" w:hAnsi="Times New Roman" w:cs="Times New Roman"/>
+                <w:b/>
+                <w:sz w:val="24"/>
+                <w:szCs w:val="24"/>
+              </w:rPr>
+              <w:t>0</w:t>
+            </w:r>
+          </w:p>
         </w:tc>
         <w:tc>
           <w:tcPr>
@@ -1609,6 +2020,25 @@
               </w:rPr>
             </w:pPr>
           </w:p>
+          <w:p>
+            <w:pPr>
+              <w:rPr>
+                <w:rFonts w:ascii="Times New Roman" w:hAnsi="Times New Roman" w:cs="Times New Roman"/>
+                <w:b/>
+                <w:sz w:val="24"/>
+                <w:szCs w:val="24"/>
+              </w:rPr>
+            </w:pPr>
+            <w:r>
+              <w:rPr>
+                <w:rFonts w:ascii="Times New Roman" w:hAnsi="Times New Roman" w:cs="Times New Roman"/>
+                <w:b/>
+                <w:sz w:val="24"/>
+                <w:szCs w:val="24"/>
+              </w:rPr>
+              <w:t>0</w:t>
+            </w:r>
+          </w:p>
         </w:tc>
         <w:tc>
           <w:tcPr>
@@ -1624,6 +2054,25 @@
               </w:rPr>
             </w:pPr>
           </w:p>
+          <w:p>
+            <w:pPr>
+              <w:rPr>
+                <w:rFonts w:ascii="Times New Roman" w:hAnsi="Times New Roman" w:cs="Times New Roman"/>
+                <w:b/>
+                <w:sz w:val="24"/>
+                <w:szCs w:val="24"/>
+              </w:rPr>
+            </w:pPr>
+            <w:r>
+              <w:rPr>
+                <w:rFonts w:ascii="Times New Roman" w:hAnsi="Times New Roman" w:cs="Times New Roman"/>
+                <w:b/>
+                <w:sz w:val="24"/>
+                <w:szCs w:val="24"/>
+              </w:rPr>
+              <w:t>0</w:t>
+            </w:r>
+          </w:p>
         </w:tc>
         <w:tc>
           <w:tcPr>
@@ -1638,6 +2087,25 @@
                 <w:szCs w:val="24"/>
               </w:rPr>
             </w:pPr>
+          </w:p>
+          <w:p>
+            <w:pPr>
+              <w:rPr>
+                <w:rFonts w:ascii="Times New Roman" w:hAnsi="Times New Roman" w:cs="Times New Roman"/>
+                <w:b/>
+                <w:sz w:val="24"/>
+                <w:szCs w:val="24"/>
+              </w:rPr>
+            </w:pPr>
+            <w:r>
+              <w:rPr>
+                <w:rFonts w:ascii="Times New Roman" w:hAnsi="Times New Roman" w:cs="Times New Roman"/>
+                <w:b/>
+                <w:sz w:val="24"/>
+                <w:szCs w:val="24"/>
+              </w:rPr>
+              <w:t>0</w:t>
+            </w:r>
           </w:p>
         </w:tc>
       </w:tr>
@@ -1764,6 +2232,25 @@
               </w:rPr>
             </w:pPr>
           </w:p>
+          <w:p>
+            <w:pPr>
+              <w:rPr>
+                <w:rFonts w:ascii="Times New Roman" w:hAnsi="Times New Roman" w:cs="Times New Roman"/>
+                <w:b/>
+                <w:sz w:val="24"/>
+                <w:szCs w:val="24"/>
+              </w:rPr>
+            </w:pPr>
+            <w:r>
+              <w:rPr>
+                <w:rFonts w:ascii="Times New Roman" w:hAnsi="Times New Roman" w:cs="Times New Roman"/>
+                <w:b/>
+                <w:sz w:val="24"/>
+                <w:szCs w:val="24"/>
+              </w:rPr>
+              <w:t>0</w:t>
+            </w:r>
+          </w:p>
         </w:tc>
         <w:tc>
           <w:tcPr>
@@ -1779,6 +2266,25 @@
               </w:rPr>
             </w:pPr>
           </w:p>
+          <w:p>
+            <w:pPr>
+              <w:rPr>
+                <w:rFonts w:ascii="Times New Roman" w:hAnsi="Times New Roman" w:cs="Times New Roman"/>
+                <w:b/>
+                <w:sz w:val="24"/>
+                <w:szCs w:val="24"/>
+              </w:rPr>
+            </w:pPr>
+            <w:r>
+              <w:rPr>
+                <w:rFonts w:ascii="Times New Roman" w:hAnsi="Times New Roman" w:cs="Times New Roman"/>
+                <w:b/>
+                <w:sz w:val="24"/>
+                <w:szCs w:val="24"/>
+              </w:rPr>
+              <w:t>0</w:t>
+            </w:r>
+          </w:p>
         </w:tc>
         <w:tc>
           <w:tcPr>
@@ -1794,6 +2300,25 @@
               </w:rPr>
             </w:pPr>
           </w:p>
+          <w:p>
+            <w:pPr>
+              <w:rPr>
+                <w:rFonts w:ascii="Times New Roman" w:hAnsi="Times New Roman" w:cs="Times New Roman"/>
+                <w:b/>
+                <w:sz w:val="24"/>
+                <w:szCs w:val="24"/>
+              </w:rPr>
+            </w:pPr>
+            <w:r>
+              <w:rPr>
+                <w:rFonts w:ascii="Times New Roman" w:hAnsi="Times New Roman" w:cs="Times New Roman"/>
+                <w:b/>
+                <w:sz w:val="24"/>
+                <w:szCs w:val="24"/>
+              </w:rPr>
+              <w:t>0</w:t>
+            </w:r>
+          </w:p>
         </w:tc>
         <w:tc>
           <w:tcPr>
@@ -1809,6 +2334,25 @@
               </w:rPr>
             </w:pPr>
           </w:p>
+          <w:p>
+            <w:pPr>
+              <w:rPr>
+                <w:rFonts w:ascii="Times New Roman" w:hAnsi="Times New Roman" w:cs="Times New Roman"/>
+                <w:b/>
+                <w:sz w:val="24"/>
+                <w:szCs w:val="24"/>
+              </w:rPr>
+            </w:pPr>
+            <w:r>
+              <w:rPr>
+                <w:rFonts w:ascii="Times New Roman" w:hAnsi="Times New Roman" w:cs="Times New Roman"/>
+                <w:b/>
+                <w:sz w:val="24"/>
+                <w:szCs w:val="24"/>
+              </w:rPr>
+              <w:t>0</w:t>
+            </w:r>
+          </w:p>
         </w:tc>
         <w:tc>
           <w:tcPr>
@@ -1823,6 +2367,25 @@
                 <w:szCs w:val="24"/>
               </w:rPr>
             </w:pPr>
+          </w:p>
+          <w:p>
+            <w:pPr>
+              <w:rPr>
+                <w:rFonts w:ascii="Times New Roman" w:hAnsi="Times New Roman" w:cs="Times New Roman"/>
+                <w:b/>
+                <w:sz w:val="24"/>
+                <w:szCs w:val="24"/>
+              </w:rPr>
+            </w:pPr>
+            <w:r>
+              <w:rPr>
+                <w:rFonts w:ascii="Times New Roman" w:hAnsi="Times New Roman" w:cs="Times New Roman"/>
+                <w:b/>
+                <w:sz w:val="24"/>
+                <w:szCs w:val="24"/>
+              </w:rPr>
+              <w:t>0</w:t>
+            </w:r>
           </w:p>
         </w:tc>
       </w:tr>
@@ -1976,6 +2539,25 @@
               </w:rPr>
             </w:pPr>
           </w:p>
+          <w:p>
+            <w:pPr>
+              <w:rPr>
+                <w:rFonts w:ascii="Times New Roman" w:hAnsi="Times New Roman" w:cs="Times New Roman"/>
+                <w:b/>
+                <w:sz w:val="24"/>
+                <w:szCs w:val="24"/>
+              </w:rPr>
+            </w:pPr>
+            <w:r>
+              <w:rPr>
+                <w:rFonts w:ascii="Times New Roman" w:hAnsi="Times New Roman" w:cs="Times New Roman"/>
+                <w:b/>
+                <w:sz w:val="24"/>
+                <w:szCs w:val="24"/>
+              </w:rPr>
+              <w:t>0</w:t>
+            </w:r>
+          </w:p>
         </w:tc>
         <w:tc>
           <w:tcPr>
@@ -1992,6 +2574,25 @@
               </w:rPr>
             </w:pPr>
           </w:p>
+          <w:p>
+            <w:pPr>
+              <w:rPr>
+                <w:rFonts w:ascii="Times New Roman" w:hAnsi="Times New Roman" w:cs="Times New Roman"/>
+                <w:b/>
+                <w:sz w:val="24"/>
+                <w:szCs w:val="24"/>
+              </w:rPr>
+            </w:pPr>
+            <w:r>
+              <w:rPr>
+                <w:rFonts w:ascii="Times New Roman" w:hAnsi="Times New Roman" w:cs="Times New Roman"/>
+                <w:b/>
+                <w:sz w:val="24"/>
+                <w:szCs w:val="24"/>
+              </w:rPr>
+              <w:t>0</w:t>
+            </w:r>
+          </w:p>
         </w:tc>
         <w:tc>
           <w:tcPr>
@@ -2008,6 +2609,25 @@
               </w:rPr>
             </w:pPr>
           </w:p>
+          <w:p>
+            <w:pPr>
+              <w:rPr>
+                <w:rFonts w:ascii="Times New Roman" w:hAnsi="Times New Roman" w:cs="Times New Roman"/>
+                <w:b/>
+                <w:sz w:val="24"/>
+                <w:szCs w:val="24"/>
+              </w:rPr>
+            </w:pPr>
+            <w:r>
+              <w:rPr>
+                <w:rFonts w:ascii="Times New Roman" w:hAnsi="Times New Roman" w:cs="Times New Roman"/>
+                <w:b/>
+                <w:sz w:val="24"/>
+                <w:szCs w:val="24"/>
+              </w:rPr>
+              <w:t>0</w:t>
+            </w:r>
+          </w:p>
         </w:tc>
         <w:tc>
           <w:tcPr>
@@ -2024,6 +2644,25 @@
               </w:rPr>
             </w:pPr>
           </w:p>
+          <w:p>
+            <w:pPr>
+              <w:rPr>
+                <w:rFonts w:ascii="Times New Roman" w:hAnsi="Times New Roman" w:cs="Times New Roman"/>
+                <w:b/>
+                <w:sz w:val="24"/>
+                <w:szCs w:val="24"/>
+              </w:rPr>
+            </w:pPr>
+            <w:r>
+              <w:rPr>
+                <w:rFonts w:ascii="Times New Roman" w:hAnsi="Times New Roman" w:cs="Times New Roman"/>
+                <w:b/>
+                <w:sz w:val="24"/>
+                <w:szCs w:val="24"/>
+              </w:rPr>
+              <w:t>0</w:t>
+            </w:r>
+          </w:p>
         </w:tc>
         <w:tc>
           <w:tcPr>
@@ -2040,6 +2679,25 @@
               </w:rPr>
             </w:pPr>
           </w:p>
+          <w:p>
+            <w:pPr>
+              <w:rPr>
+                <w:rFonts w:ascii="Times New Roman" w:hAnsi="Times New Roman" w:cs="Times New Roman"/>
+                <w:b/>
+                <w:sz w:val="24"/>
+                <w:szCs w:val="24"/>
+              </w:rPr>
+            </w:pPr>
+            <w:r>
+              <w:rPr>
+                <w:rFonts w:ascii="Times New Roman" w:hAnsi="Times New Roman" w:cs="Times New Roman"/>
+                <w:b/>
+                <w:sz w:val="24"/>
+                <w:szCs w:val="24"/>
+              </w:rPr>
+              <w:t>0</w:t>
+            </w:r>
+          </w:p>
         </w:tc>
       </w:tr>
       <w:tr>
@@ -2173,6 +2831,25 @@
               </w:rPr>
             </w:pPr>
           </w:p>
+          <w:p>
+            <w:pPr>
+              <w:rPr>
+                <w:rFonts w:ascii="Times New Roman" w:hAnsi="Times New Roman" w:cs="Times New Roman"/>
+                <w:b/>
+                <w:sz w:val="24"/>
+                <w:szCs w:val="24"/>
+              </w:rPr>
+            </w:pPr>
+            <w:r>
+              <w:rPr>
+                <w:rFonts w:ascii="Times New Roman" w:hAnsi="Times New Roman" w:cs="Times New Roman"/>
+                <w:b/>
+                <w:sz w:val="24"/>
+                <w:szCs w:val="24"/>
+              </w:rPr>
+              <w:t>16</w:t>
+            </w:r>
+          </w:p>
         </w:tc>
         <w:tc>
           <w:tcPr>
@@ -2189,6 +2866,25 @@
               </w:rPr>
             </w:pPr>
           </w:p>
+          <w:p>
+            <w:pPr>
+              <w:rPr>
+                <w:rFonts w:ascii="Times New Roman" w:hAnsi="Times New Roman" w:cs="Times New Roman"/>
+                <w:b/>
+                <w:sz w:val="24"/>
+                <w:szCs w:val="24"/>
+              </w:rPr>
+            </w:pPr>
+            <w:r>
+              <w:rPr>
+                <w:rFonts w:ascii="Times New Roman" w:hAnsi="Times New Roman" w:cs="Times New Roman"/>
+                <w:b/>
+                <w:sz w:val="24"/>
+                <w:szCs w:val="24"/>
+              </w:rPr>
+              <w:t>10</w:t>
+            </w:r>
+          </w:p>
         </w:tc>
         <w:tc>
           <w:tcPr>
@@ -2205,6 +2901,27 @@
               </w:rPr>
             </w:pPr>
           </w:p>
+          <w:p>
+            <w:pPr>
+              <w:rPr>
+                <w:rFonts w:ascii="Times New Roman" w:hAnsi="Times New Roman" w:cs="Times New Roman"/>
+                <w:b/>
+                <w:sz w:val="24"/>
+                <w:szCs w:val="24"/>
+              </w:rPr>
+            </w:pPr>
+            <w:r>
+              <w:rPr>
+                <w:rFonts w:ascii="Times New Roman" w:hAnsi="Times New Roman" w:cs="Times New Roman"/>
+                <w:b/>
+                <w:sz w:val="24"/>
+                <w:szCs w:val="24"/>
+              </w:rPr>
+              <w:t>4</w:t>
+            </w:r>
+            <w:bookmarkStart w:id="0" w:name="_GoBack"/>
+            <w:bookmarkEnd w:id="0"/>
+          </w:p>
         </w:tc>
         <w:tc>
           <w:tcPr>
@@ -2221,6 +2938,25 @@
               </w:rPr>
             </w:pPr>
           </w:p>
+          <w:p>
+            <w:pPr>
+              <w:rPr>
+                <w:rFonts w:ascii="Times New Roman" w:hAnsi="Times New Roman" w:cs="Times New Roman"/>
+                <w:b/>
+                <w:sz w:val="24"/>
+                <w:szCs w:val="24"/>
+              </w:rPr>
+            </w:pPr>
+            <w:r>
+              <w:rPr>
+                <w:rFonts w:ascii="Times New Roman" w:hAnsi="Times New Roman" w:cs="Times New Roman"/>
+                <w:b/>
+                <w:sz w:val="24"/>
+                <w:szCs w:val="24"/>
+              </w:rPr>
+              <w:t>0</w:t>
+            </w:r>
+          </w:p>
         </w:tc>
         <w:tc>
           <w:tcPr>
@@ -2236,6 +2972,25 @@
                 <w:szCs w:val="24"/>
               </w:rPr>
             </w:pPr>
+          </w:p>
+          <w:p>
+            <w:pPr>
+              <w:rPr>
+                <w:rFonts w:ascii="Times New Roman" w:hAnsi="Times New Roman" w:cs="Times New Roman"/>
+                <w:b/>
+                <w:sz w:val="24"/>
+                <w:szCs w:val="24"/>
+              </w:rPr>
+            </w:pPr>
+            <w:r>
+              <w:rPr>
+                <w:rFonts w:ascii="Times New Roman" w:hAnsi="Times New Roman" w:cs="Times New Roman"/>
+                <w:b/>
+                <w:sz w:val="24"/>
+                <w:szCs w:val="24"/>
+              </w:rPr>
+              <w:t>0</w:t>
+            </w:r>
           </w:p>
         </w:tc>
       </w:tr>
@@ -2285,7 +3040,7 @@
           <w:sz w:val="24"/>
           <w:szCs w:val="24"/>
         </w:rPr>
-        <w:object w:dxaOrig="10445" w:dyaOrig="6204">
+        <w:object w:dxaOrig="10424" w:dyaOrig="6214">
           <v:shapetype id="_x0000_t75" coordsize="21600,21600" o:spt="75" o:preferrelative="t" path="m@4@5l@4@11@9@11@9@5xe" filled="f" stroked="f">
             <v:stroke joinstyle="miter"/>
             <v:formulas>
@@ -2305,10 +3060,10 @@
             <v:path o:extrusionok="f" gradientshapeok="t" o:connecttype="rect"/>
             <o:lock v:ext="edit" aspectratio="t"/>
           </v:shapetype>
-          <v:shape id="_x0000_i1025" type="#_x0000_t75" style="width:522.35pt;height:310.4pt" o:ole="">
+          <v:shape id="_x0000_i1025" type="#_x0000_t75" style="width:521pt;height:310.4pt" o:ole="">
             <v:imagedata r:id="rId7" o:title=""/>
           </v:shape>
-          <o:OLEObject Type="Embed" ProgID="MSGraph.Chart.8" ShapeID="_x0000_i1025" DrawAspect="Content" ObjectID="_1450639573" r:id="rId8">
+          <o:OLEObject Type="Embed" ProgID="MSGraph.Chart.8" ShapeID="_x0000_i1025" DrawAspect="Content" ObjectID="_1450694681" r:id="rId8">
             <o:FieldCodes>\s</o:FieldCodes>
           </o:OLEObject>
         </w:object>
@@ -3258,7 +4013,7 @@
 </file>
 
 <file path=customXml/itemProps1.xml><?xml version="1.0" encoding="utf-8"?>
-<ds:datastoreItem xmlns:ds="http://schemas.openxmlformats.org/officeDocument/2006/customXml" ds:itemID="{CBBC6290-C4B3-4525-9B5C-2F3868526F50}">
+<ds:datastoreItem xmlns:ds="http://schemas.openxmlformats.org/officeDocument/2006/customXml" ds:itemID="{F8A39893-7EF1-4257-98AC-DE0FB7AD4DFF}">
   <ds:schemaRefs>
     <ds:schemaRef ds:uri="http://schemas.openxmlformats.org/officeDocument/2006/bibliography"/>
   </ds:schemaRefs>

</xml_diff>